<commit_message>
ajouts de plusieurs fonctionnalités
</commit_message>
<xml_diff>
--- a/CDC - TrouvesTesParoles.docx
+++ b/CDC - TrouvesTesParoles.docx
@@ -266,14 +266,12 @@
                                     </w:sdtPr>
                                     <w:sdtEndPr/>
                                     <w:sdtContent>
-                                      <w:proofErr w:type="spellStart"/>
                                       <w:r>
                                         <w:rPr>
                                           <w:color w:val="FFFFFF" w:themeColor="background1"/>
                                         </w:rPr>
                                         <w:t>TrouvesTesParoles</w:t>
                                       </w:r>
-                                      <w:proofErr w:type="spellEnd"/>
                                     </w:sdtContent>
                                   </w:sdt>
                                 </w:p>
@@ -1270,25 +1268,7 @@
           <w:sz w:val="22"/>
           <w:szCs w:val="22"/>
         </w:rPr>
-        <w:t xml:space="preserve">Recherche lyrics -&gt; affichage des </w:t>
-      </w:r>
-      <w:proofErr w:type="spellStart"/>
-      <w:r>
-        <w:rPr>
-          <w:rFonts w:ascii="Calibri" w:hAnsi="Calibri"/>
-          <w:sz w:val="22"/>
-          <w:szCs w:val="22"/>
-        </w:rPr>
-        <w:t>tracks</w:t>
-      </w:r>
-      <w:proofErr w:type="spellEnd"/>
-      <w:r>
-        <w:rPr>
-          <w:rFonts w:ascii="Calibri" w:hAnsi="Calibri"/>
-          <w:sz w:val="22"/>
-          <w:szCs w:val="22"/>
-        </w:rPr>
-        <w:t xml:space="preserve"> attribuées</w:t>
+        <w:t>Recherche lyrics -&gt; affichage des tracks attribuées</w:t>
       </w:r>
     </w:p>
     <w:p>
@@ -1321,7 +1301,51 @@
         </w:rPr>
         <w:t>album concerné</w:t>
       </w:r>
-    </w:p>
+      <w:r>
+        <w:rPr>
+          <w:rFonts w:ascii="Calibri" w:hAnsi="Calibri"/>
+          <w:sz w:val="22"/>
+          <w:szCs w:val="22"/>
+        </w:rPr>
+        <w:t xml:space="preserve"> (en cours)</w:t>
+      </w:r>
+      <w:r>
+        <w:rPr>
+          <w:rFonts w:ascii="Calibri" w:hAnsi="Calibri"/>
+          <w:sz w:val="22"/>
+          <w:szCs w:val="22"/>
+        </w:rPr>
+        <w:t xml:space="preserve"> avec les lyrics attachées</w:t>
+      </w:r>
+    </w:p>
+    <w:p>
+      <w:pPr>
+        <w:pStyle w:val="NormalWeb"/>
+        <w:spacing w:before="0" w:beforeAutospacing="0" w:after="0" w:afterAutospacing="0"/>
+        <w:rPr>
+          <w:rFonts w:ascii="Calibri" w:hAnsi="Calibri"/>
+          <w:sz w:val="22"/>
+          <w:szCs w:val="22"/>
+        </w:rPr>
+      </w:pPr>
+    </w:p>
+    <w:p>
+      <w:pPr>
+        <w:pStyle w:val="Titre1"/>
+      </w:pPr>
+      <w:bookmarkStart w:id="1" w:name="_Toc505679173"/>
+      <w:r>
+        <w:t>Spécifications non-fonctionnelles</w:t>
+      </w:r>
+      <w:r>
+        <w:t> :</w:t>
+      </w:r>
+      <w:bookmarkEnd w:id="1"/>
+      <w:r>
+        <w:t xml:space="preserve"> </w:t>
+      </w:r>
+    </w:p>
+    <w:p/>
     <w:p>
       <w:pPr>
         <w:pStyle w:val="NormalWeb"/>
@@ -1332,41 +1356,18 @@
         <w:spacing w:before="0" w:beforeAutospacing="0" w:after="0" w:afterAutospacing="0"/>
         <w:rPr>
           <w:rFonts w:ascii="Calibri" w:hAnsi="Calibri"/>
-          <w:sz w:val="22"/>
-          <w:szCs w:val="22"/>
-        </w:rPr>
-      </w:pPr>
-      <w:r>
-        <w:rPr>
-          <w:rFonts w:ascii="Calibri" w:hAnsi="Calibri"/>
-          <w:sz w:val="22"/>
-          <w:szCs w:val="22"/>
-        </w:rPr>
-        <w:t>Classement</w:t>
-      </w:r>
-      <w:r>
-        <w:rPr>
-          <w:rFonts w:ascii="Calibri" w:hAnsi="Calibri"/>
-          <w:sz w:val="22"/>
-          <w:szCs w:val="22"/>
-        </w:rPr>
-        <w:t xml:space="preserve"> d</w:t>
-      </w:r>
-      <w:r>
-        <w:rPr>
-          <w:rFonts w:ascii="Calibri" w:hAnsi="Calibri"/>
-          <w:sz w:val="22"/>
-          <w:szCs w:val="22"/>
-        </w:rPr>
-        <w:t>es musiques par genres / album ou artistes</w:t>
-      </w:r>
-      <w:r>
-        <w:rPr>
-          <w:rFonts w:ascii="Calibri" w:hAnsi="Calibri"/>
-          <w:sz w:val="22"/>
-          <w:szCs w:val="22"/>
-        </w:rPr>
-        <w:t xml:space="preserve"> (visibilité sur les tops du moment)</w:t>
+          <w:b/>
+          <w:sz w:val="22"/>
+          <w:szCs w:val="22"/>
+        </w:rPr>
+      </w:pPr>
+      <w:r>
+        <w:rPr>
+          <w:rFonts w:ascii="Calibri" w:hAnsi="Calibri"/>
+          <w:sz w:val="22"/>
+          <w:szCs w:val="22"/>
+        </w:rPr>
+        <w:t>Morceau de parole -&gt; titre concerné</w:t>
       </w:r>
     </w:p>
     <w:p>
@@ -1379,71 +1380,20 @@
         <w:spacing w:before="0" w:beforeAutospacing="0" w:after="0" w:afterAutospacing="0"/>
         <w:rPr>
           <w:rFonts w:ascii="Calibri" w:hAnsi="Calibri"/>
-          <w:sz w:val="22"/>
-          <w:szCs w:val="22"/>
-        </w:rPr>
-      </w:pPr>
-      <w:r>
-        <w:rPr>
-          <w:rFonts w:ascii="Calibri" w:hAnsi="Calibri"/>
-          <w:sz w:val="22"/>
-          <w:szCs w:val="22"/>
-        </w:rPr>
-        <w:t xml:space="preserve">Lien de redirection </w:t>
-      </w:r>
-      <w:r>
-        <w:rPr>
-          <w:rFonts w:ascii="Calibri" w:hAnsi="Calibri"/>
-          <w:sz w:val="22"/>
-          <w:szCs w:val="22"/>
-        </w:rPr>
-        <w:t xml:space="preserve">vers </w:t>
-      </w:r>
-      <w:r>
-        <w:rPr>
-          <w:rFonts w:ascii="Calibri" w:hAnsi="Calibri"/>
-          <w:sz w:val="22"/>
-          <w:szCs w:val="22"/>
-        </w:rPr>
-        <w:t xml:space="preserve">les </w:t>
-      </w:r>
-      <w:r>
-        <w:rPr>
-          <w:rFonts w:ascii="Calibri" w:hAnsi="Calibri"/>
-          <w:sz w:val="22"/>
-          <w:szCs w:val="22"/>
-        </w:rPr>
-        <w:t>sites de streaming</w:t>
-      </w:r>
-    </w:p>
-    <w:p>
-      <w:pPr>
-        <w:pStyle w:val="NormalWeb"/>
-        <w:spacing w:before="0" w:beforeAutospacing="0" w:after="0" w:afterAutospacing="0"/>
-        <w:rPr>
-          <w:rFonts w:ascii="Calibri" w:hAnsi="Calibri"/>
-          <w:sz w:val="22"/>
-          <w:szCs w:val="22"/>
-        </w:rPr>
-      </w:pPr>
-    </w:p>
-    <w:p>
-      <w:pPr>
-        <w:pStyle w:val="Titre1"/>
-      </w:pPr>
-      <w:bookmarkStart w:id="1" w:name="_Toc505679173"/>
-      <w:r>
-        <w:t>Spécifications non-fonctionnelles</w:t>
-      </w:r>
-      <w:r>
-        <w:t> :</w:t>
-      </w:r>
-      <w:bookmarkEnd w:id="1"/>
-      <w:r>
-        <w:t xml:space="preserve"> </w:t>
-      </w:r>
-    </w:p>
-    <w:p/>
+          <w:b/>
+          <w:sz w:val="22"/>
+          <w:szCs w:val="22"/>
+        </w:rPr>
+      </w:pPr>
+      <w:r>
+        <w:rPr>
+          <w:rFonts w:ascii="Calibri" w:hAnsi="Calibri"/>
+          <w:sz w:val="22"/>
+          <w:szCs w:val="22"/>
+        </w:rPr>
+        <w:t>Possibilité d’implémenter des notations / commentaires sur le titre.</w:t>
+      </w:r>
+    </w:p>
     <w:p>
       <w:pPr>
         <w:pStyle w:val="NormalWeb"/>
@@ -1465,7 +1415,7 @@
           <w:sz w:val="22"/>
           <w:szCs w:val="22"/>
         </w:rPr>
-        <w:t>Morceau de parole -&gt; titre concerné</w:t>
+        <w:t>Intégration du player (à voir le fournisseur) pour écouter le titre sélectionné</w:t>
       </w:r>
     </w:p>
     <w:p>
@@ -1489,7 +1439,7 @@
           <w:sz w:val="22"/>
           <w:szCs w:val="22"/>
         </w:rPr>
-        <w:t>Possibilité d’implémenter des notations / commentaires sur le titre.</w:t>
+        <w:t>Correction des lyrics si erroné (à voir pour l’administration)</w:t>
       </w:r>
     </w:p>
     <w:p>
@@ -1502,36 +1452,17 @@
         <w:spacing w:before="0" w:beforeAutospacing="0" w:after="0" w:afterAutospacing="0"/>
         <w:rPr>
           <w:rFonts w:ascii="Calibri" w:hAnsi="Calibri"/>
-          <w:b/>
-          <w:sz w:val="22"/>
-          <w:szCs w:val="22"/>
-        </w:rPr>
-      </w:pPr>
-      <w:r>
-        <w:rPr>
-          <w:rFonts w:ascii="Calibri" w:hAnsi="Calibri"/>
-          <w:sz w:val="22"/>
-          <w:szCs w:val="22"/>
-        </w:rPr>
-        <w:t xml:space="preserve">Intégration du </w:t>
-      </w:r>
-      <w:proofErr w:type="spellStart"/>
-      <w:r>
-        <w:rPr>
-          <w:rFonts w:ascii="Calibri" w:hAnsi="Calibri"/>
-          <w:sz w:val="22"/>
-          <w:szCs w:val="22"/>
-        </w:rPr>
-        <w:t>player</w:t>
-      </w:r>
-      <w:proofErr w:type="spellEnd"/>
-      <w:r>
-        <w:rPr>
-          <w:rFonts w:ascii="Calibri" w:hAnsi="Calibri"/>
-          <w:sz w:val="22"/>
-          <w:szCs w:val="22"/>
-        </w:rPr>
-        <w:t xml:space="preserve"> (à voir le fournisseur) pour écouter le titre sélectionné</w:t>
+          <w:sz w:val="22"/>
+          <w:szCs w:val="22"/>
+        </w:rPr>
+      </w:pPr>
+      <w:r>
+        <w:rPr>
+          <w:rFonts w:ascii="Calibri" w:hAnsi="Calibri"/>
+          <w:sz w:val="22"/>
+          <w:szCs w:val="22"/>
+        </w:rPr>
+        <w:t>Possibilité de partager les lyrics sur les réseaux sociaux</w:t>
       </w:r>
     </w:p>
     <w:p>
@@ -1544,18 +1475,17 @@
         <w:spacing w:before="0" w:beforeAutospacing="0" w:after="0" w:afterAutospacing="0"/>
         <w:rPr>
           <w:rFonts w:ascii="Calibri" w:hAnsi="Calibri"/>
-          <w:b/>
-          <w:sz w:val="22"/>
-          <w:szCs w:val="22"/>
-        </w:rPr>
-      </w:pPr>
-      <w:r>
-        <w:rPr>
-          <w:rFonts w:ascii="Calibri" w:hAnsi="Calibri"/>
-          <w:sz w:val="22"/>
-          <w:szCs w:val="22"/>
-        </w:rPr>
-        <w:t>Correction des lyrics si erroné (à voir pour l’administration)</w:t>
+          <w:sz w:val="22"/>
+          <w:szCs w:val="22"/>
+        </w:rPr>
+      </w:pPr>
+      <w:r>
+        <w:rPr>
+          <w:rFonts w:ascii="Calibri" w:hAnsi="Calibri"/>
+          <w:sz w:val="22"/>
+          <w:szCs w:val="22"/>
+        </w:rPr>
+        <w:t>Lien de redirection vers les sites de streaming</w:t>
       </w:r>
     </w:p>
     <w:p>
@@ -1578,7 +1508,7 @@
           <w:sz w:val="22"/>
           <w:szCs w:val="22"/>
         </w:rPr>
-        <w:t>Possibilité de partager les lyrics sur les réseaux sociaux</w:t>
+        <w:t>Classement des musiques par genres / album ou artistes (visibilité sur les tops du moment)</w:t>
       </w:r>
     </w:p>
     <w:p>
@@ -1622,15 +1552,7 @@
     <w:p/>
     <w:p>
       <w:r>
-        <w:t xml:space="preserve">Dans un premier temps, nous devons faire un </w:t>
-      </w:r>
-      <w:proofErr w:type="spellStart"/>
-      <w:r>
-        <w:t>benchmarking</w:t>
-      </w:r>
-      <w:proofErr w:type="spellEnd"/>
-      <w:r>
-        <w:t xml:space="preserve"> des différentes API mis à disposition afin de réaliser cette application. Voir les avantages et les inconvénients afin de choisir un outil qui réponde parfaitement à nos besoins.</w:t>
+        <w:t>Dans un premier temps, nous devons faire un benchmarking des différentes API mis à disposition afin de réaliser cette application. Voir les avantages et les inconvénients afin de choisir un outil qui réponde parfaitement à nos besoins.</w:t>
       </w:r>
       <w:r>
         <w:t xml:space="preserve"> En parallèle, il va falloir penser à l’architecture de la base de donnée et la mettre en place dans un premier temps afin d’avoir une vision global de la suite du projet.</w:t>
@@ -1688,7 +1610,23 @@
           <w:sz w:val="22"/>
           <w:szCs w:val="22"/>
         </w:rPr>
-        <w:t>Base de données (à voir pour la techno) permettant de gérer les comptes utilisateurs</w:t>
+        <w:t xml:space="preserve">Langage </w:t>
+      </w:r>
+      <w:r>
+        <w:rPr>
+          <w:rFonts w:ascii="Calibri" w:hAnsi="Calibri"/>
+          <w:sz w:val="22"/>
+          <w:szCs w:val="22"/>
+        </w:rPr>
+        <w:t>SWIFT</w:t>
+      </w:r>
+      <w:r>
+        <w:rPr>
+          <w:rFonts w:ascii="Calibri" w:hAnsi="Calibri"/>
+          <w:sz w:val="22"/>
+          <w:szCs w:val="22"/>
+        </w:rPr>
+        <w:t xml:space="preserve"> (xcode)</w:t>
       </w:r>
     </w:p>
     <w:p>
@@ -1711,63 +1649,6 @@
           <w:sz w:val="22"/>
           <w:szCs w:val="22"/>
         </w:rPr>
-        <w:t xml:space="preserve">Langage </w:t>
-      </w:r>
-      <w:r>
-        <w:rPr>
-          <w:rFonts w:ascii="Calibri" w:hAnsi="Calibri"/>
-          <w:sz w:val="22"/>
-          <w:szCs w:val="22"/>
-        </w:rPr>
-        <w:t>SWIFT</w:t>
-      </w:r>
-      <w:r>
-        <w:rPr>
-          <w:rFonts w:ascii="Calibri" w:hAnsi="Calibri"/>
-          <w:sz w:val="22"/>
-          <w:szCs w:val="22"/>
-        </w:rPr>
-        <w:t xml:space="preserve"> (</w:t>
-      </w:r>
-      <w:proofErr w:type="spellStart"/>
-      <w:r>
-        <w:rPr>
-          <w:rFonts w:ascii="Calibri" w:hAnsi="Calibri"/>
-          <w:sz w:val="22"/>
-          <w:szCs w:val="22"/>
-        </w:rPr>
-        <w:t>xcode</w:t>
-      </w:r>
-      <w:proofErr w:type="spellEnd"/>
-      <w:r>
-        <w:rPr>
-          <w:rFonts w:ascii="Calibri" w:hAnsi="Calibri"/>
-          <w:sz w:val="22"/>
-          <w:szCs w:val="22"/>
-        </w:rPr>
-        <w:t>)</w:t>
-      </w:r>
-    </w:p>
-    <w:p>
-      <w:pPr>
-        <w:pStyle w:val="NormalWeb"/>
-        <w:numPr>
-          <w:ilvl w:val="0"/>
-          <w:numId w:val="1"/>
-        </w:numPr>
-        <w:spacing w:before="0" w:beforeAutospacing="0" w:after="0" w:afterAutospacing="0"/>
-        <w:rPr>
-          <w:rFonts w:ascii="Calibri" w:hAnsi="Calibri"/>
-          <w:sz w:val="22"/>
-          <w:szCs w:val="22"/>
-        </w:rPr>
-      </w:pPr>
-      <w:r>
-        <w:rPr>
-          <w:rFonts w:ascii="Calibri" w:hAnsi="Calibri"/>
-          <w:sz w:val="22"/>
-          <w:szCs w:val="22"/>
-        </w:rPr>
         <w:t>Liaison avec une</w:t>
       </w:r>
       <w:r>
@@ -1793,6 +1674,14 @@
           <w:szCs w:val="22"/>
         </w:rPr>
         <w:t>s</w:t>
+      </w:r>
+      <w:r>
+        <w:rPr>
+          <w:rFonts w:ascii="Calibri" w:hAnsi="Calibri"/>
+          <w:sz w:val="22"/>
+          <w:szCs w:val="22"/>
+        </w:rPr>
+        <w:t xml:space="preserve"> (musixMatch)</w:t>
       </w:r>
     </w:p>
     <w:p>
@@ -2073,7 +1962,6 @@
           <w:szCs w:val="22"/>
         </w:rPr>
       </w:pPr>
-      <w:proofErr w:type="spellStart"/>
       <w:r>
         <w:rPr>
           <w:rFonts w:ascii="Calibri" w:hAnsi="Calibri"/>
@@ -2082,18 +1970,7 @@
           <w:sz w:val="22"/>
           <w:szCs w:val="22"/>
         </w:rPr>
-        <w:t>Musixmatch</w:t>
-      </w:r>
-      <w:proofErr w:type="spellEnd"/>
-      <w:r>
-        <w:rPr>
-          <w:rFonts w:ascii="Calibri" w:hAnsi="Calibri"/>
-          <w:b/>
-          <w:color w:val="000000" w:themeColor="text1"/>
-          <w:sz w:val="22"/>
-          <w:szCs w:val="22"/>
-        </w:rPr>
-        <w:t xml:space="preserve"> (</w:t>
+        <w:t>Musixmatch (</w:t>
       </w:r>
       <w:r>
         <w:rPr>
@@ -2382,15 +2259,18 @@
       <w:pPr>
         <w:jc w:val="center"/>
       </w:pPr>
+    </w:p>
+    <w:p/>
+    <w:p>
       <w:r>
         <w:rPr>
           <w:noProof/>
         </w:rPr>
         <w:drawing>
-          <wp:inline distT="0" distB="0" distL="0" distR="0" wp14:anchorId="3F6E831C" wp14:editId="080F6AF6">
-            <wp:extent cx="1648924" cy="3474997"/>
-            <wp:effectExtent l="0" t="0" r="2540" b="5080"/>
-            <wp:docPr id="3" name="Image 3"/>
+          <wp:inline distT="0" distB="0" distL="0" distR="0" wp14:anchorId="06D39647" wp14:editId="12CDEDAB">
+            <wp:extent cx="5756910" cy="2837815"/>
+            <wp:effectExtent l="0" t="0" r="0" b="0"/>
+            <wp:docPr id="4" name="Image 4"/>
             <wp:cNvGraphicFramePr>
               <a:graphicFrameLocks xmlns:a="http://schemas.openxmlformats.org/drawingml/2006/main" noChangeAspect="1"/>
             </wp:cNvGraphicFramePr>
@@ -2398,7 +2278,7 @@
               <a:graphicData uri="http://schemas.openxmlformats.org/drawingml/2006/picture">
                 <pic:pic xmlns:pic="http://schemas.openxmlformats.org/drawingml/2006/picture">
                   <pic:nvPicPr>
-                    <pic:cNvPr id="3" name="Capture d’écran 2018-03-26 à 08.01.00.png"/>
+                    <pic:cNvPr id="4" name="Capture d’écran 2018-04-04 à 19.11.32.png"/>
                     <pic:cNvPicPr/>
                   </pic:nvPicPr>
                   <pic:blipFill>
@@ -2416,7 +2296,7 @@
                   <pic:spPr>
                     <a:xfrm>
                       <a:off x="0" y="0"/>
-                      <a:ext cx="1706952" cy="3597288"/>
+                      <a:ext cx="5756910" cy="2837815"/>
                     </a:xfrm>
                     <a:prstGeom prst="rect">
                       <a:avLst/>
@@ -2428,106 +2308,11 @@
           </wp:inline>
         </w:drawing>
       </w:r>
-      <w:r>
-        <w:rPr>
-          <w:noProof/>
-        </w:rPr>
-        <w:drawing>
-          <wp:inline distT="0" distB="0" distL="0" distR="0" wp14:anchorId="2B6C1378" wp14:editId="0F2207D6">
-            <wp:extent cx="1708194" cy="3482530"/>
-            <wp:effectExtent l="0" t="0" r="0" b="0"/>
-            <wp:docPr id="5" name="Image 5"/>
-            <wp:cNvGraphicFramePr>
-              <a:graphicFrameLocks xmlns:a="http://schemas.openxmlformats.org/drawingml/2006/main" noChangeAspect="1"/>
-            </wp:cNvGraphicFramePr>
-            <a:graphic xmlns:a="http://schemas.openxmlformats.org/drawingml/2006/main">
-              <a:graphicData uri="http://schemas.openxmlformats.org/drawingml/2006/picture">
-                <pic:pic xmlns:pic="http://schemas.openxmlformats.org/drawingml/2006/picture">
-                  <pic:nvPicPr>
-                    <pic:cNvPr id="5" name="Capture d’écran 2018-03-26 à 08.01.29.png"/>
-                    <pic:cNvPicPr/>
-                  </pic:nvPicPr>
-                  <pic:blipFill>
-                    <a:blip r:embed="rId15">
-                      <a:extLst>
-                        <a:ext uri="{28A0092B-C50C-407E-A947-70E740481C1C}">
-                          <a14:useLocalDpi xmlns:a14="http://schemas.microsoft.com/office/drawing/2010/main" val="0"/>
-                        </a:ext>
-                      </a:extLst>
-                    </a:blip>
-                    <a:stretch>
-                      <a:fillRect/>
-                    </a:stretch>
-                  </pic:blipFill>
-                  <pic:spPr>
-                    <a:xfrm>
-                      <a:off x="0" y="0"/>
-                      <a:ext cx="1756980" cy="3581991"/>
-                    </a:xfrm>
-                    <a:prstGeom prst="rect">
-                      <a:avLst/>
-                    </a:prstGeom>
-                  </pic:spPr>
-                </pic:pic>
-              </a:graphicData>
-            </a:graphic>
-          </wp:inline>
-        </w:drawing>
-      </w:r>
-      <w:r>
-        <w:rPr>
-          <w:noProof/>
-        </w:rPr>
-        <w:drawing>
-          <wp:inline distT="0" distB="0" distL="0" distR="0" wp14:anchorId="76468FBE" wp14:editId="37DF7AFD">
-            <wp:extent cx="1724440" cy="3480187"/>
-            <wp:effectExtent l="0" t="0" r="3175" b="0"/>
-            <wp:docPr id="7" name="Image 7"/>
-            <wp:cNvGraphicFramePr>
-              <a:graphicFrameLocks xmlns:a="http://schemas.openxmlformats.org/drawingml/2006/main" noChangeAspect="1"/>
-            </wp:cNvGraphicFramePr>
-            <a:graphic xmlns:a="http://schemas.openxmlformats.org/drawingml/2006/main">
-              <a:graphicData uri="http://schemas.openxmlformats.org/drawingml/2006/picture">
-                <pic:pic xmlns:pic="http://schemas.openxmlformats.org/drawingml/2006/picture">
-                  <pic:nvPicPr>
-                    <pic:cNvPr id="7" name="Capture d’écran 2018-03-26 à 08.01.44.png"/>
-                    <pic:cNvPicPr/>
-                  </pic:nvPicPr>
-                  <pic:blipFill>
-                    <a:blip r:embed="rId16">
-                      <a:extLst>
-                        <a:ext uri="{28A0092B-C50C-407E-A947-70E740481C1C}">
-                          <a14:useLocalDpi xmlns:a14="http://schemas.microsoft.com/office/drawing/2010/main" val="0"/>
-                        </a:ext>
-                      </a:extLst>
-                    </a:blip>
-                    <a:stretch>
-                      <a:fillRect/>
-                    </a:stretch>
-                  </pic:blipFill>
-                  <pic:spPr>
-                    <a:xfrm>
-                      <a:off x="0" y="0"/>
-                      <a:ext cx="1784672" cy="3601746"/>
-                    </a:xfrm>
-                    <a:prstGeom prst="rect">
-                      <a:avLst/>
-                    </a:prstGeom>
-                  </pic:spPr>
-                </pic:pic>
-              </a:graphicData>
-            </a:graphic>
-          </wp:inline>
-        </w:drawing>
-      </w:r>
-    </w:p>
-    <w:p/>
-    <w:p>
       <w:bookmarkStart w:id="7" w:name="_GoBack"/>
       <w:bookmarkEnd w:id="7"/>
     </w:p>
     <w:sectPr>
-      <w:headerReference w:type="default" r:id="rId17"/>
+      <w:headerReference w:type="default" r:id="rId15"/>
       <w:pgSz w:w="11900" w:h="16840"/>
       <w:pgMar w:top="1417" w:right="1417" w:bottom="1417" w:left="1417" w:header="708" w:footer="708" w:gutter="0"/>
       <w:pgNumType w:start="0"/>
@@ -3784,7 +3569,7 @@
 </file>
 
 <file path=customXml/itemProps2.xml><?xml version="1.0" encoding="utf-8"?>
-<ds:datastoreItem xmlns:ds="http://schemas.openxmlformats.org/officeDocument/2006/customXml" ds:itemID="{CBA21408-1769-9B47-8A06-385C22CAA6F9}">
+<ds:datastoreItem xmlns:ds="http://schemas.openxmlformats.org/officeDocument/2006/customXml" ds:itemID="{EC8FEA22-3E49-0947-BA66-BE08FBEE75F2}">
   <ds:schemaRefs>
     <ds:schemaRef ds:uri="http://schemas.openxmlformats.org/officeDocument/2006/bibliography"/>
   </ds:schemaRefs>

</xml_diff>